<commit_message>
Game Jam Press Kit Update
</commit_message>
<xml_diff>
--- a/Game Jam Press Kit.docx
+++ b/Game Jam Press Kit.docx
@@ -211,9 +211,6 @@
     <w:p>
       <w:pPr>
         <w:spacing w:line="240" w:lineRule="auto"/>
-        <w:rPr>
-          <w:rStyle w:val="Hyperlink"/>
-        </w:rPr>
       </w:pPr>
       <w:r>
         <w:rPr>
@@ -244,20 +241,12 @@
           <w:rPr>
             <w:rStyle w:val="Hyperlink"/>
           </w:rPr>
-          <w:t>https://github.com/dchmak/UW-Game-Jam</w:t>
+          <w:t>https://github.com/dchmak/Flourish</w:t>
         </w:r>
       </w:hyperlink>
     </w:p>
     <w:p>
-      <w:pPr>
-        <w:rPr>
-          <w:rStyle w:val="Hyperlink"/>
-        </w:rPr>
-      </w:pPr>
-      <w:r>
-        <w:rPr>
-          <w:rStyle w:val="Hyperlink"/>
-        </w:rPr>
+      <w:r>
         <w:br w:type="page"/>
       </w:r>
     </w:p>
@@ -269,6 +258,8 @@
           <w:noProof/>
         </w:rPr>
       </w:pPr>
+      <w:bookmarkStart w:id="0" w:name="_GoBack"/>
+      <w:bookmarkEnd w:id="0"/>
       <w:r>
         <w:rPr>
           <w:b/>
@@ -500,8 +491,6 @@
           </wp:inline>
         </w:drawing>
       </w:r>
-      <w:bookmarkStart w:id="0" w:name="_GoBack"/>
-      <w:bookmarkEnd w:id="0"/>
       <w:r>
         <w:rPr>
           <w:noProof/>

</xml_diff>